<commit_message>
Funcionamiento del conteo de resultado
</commit_message>
<xml_diff>
--- a/juego/Documentacion.docx
+++ b/juego/Documentacion.docx
@@ -209,6 +209,402 @@
                     <a:xfrm>
                       <a:off x="0" y="0"/>
                       <a:ext cx="5400040" cy="3013710"/>
+                    </a:xfrm>
+                    <a:prstGeom prst="rect">
+                      <a:avLst/>
+                    </a:prstGeom>
+                  </pic:spPr>
+                </pic:pic>
+              </a:graphicData>
+            </a:graphic>
+          </wp:inline>
+        </w:drawing>
+      </w:r>
+    </w:p>
+    <w:p>
+      <w:pPr>
+        <w:jc w:val="center"/>
+        <w:rPr>
+          <w:b/>
+          <w:bCs/>
+          <w:lang w:val="es-ES"/>
+        </w:rPr>
+      </w:pPr>
+      <w:r>
+        <w:rPr>
+          <w:b/>
+          <w:bCs/>
+          <w:lang w:val="es-ES"/>
+        </w:rPr>
+        <w:t>FUNCIONAMIENTO DE DETERMINAR AL GANADOR</w:t>
+      </w:r>
+    </w:p>
+    <w:p>
+      <w:pPr>
+        <w:jc w:val="center"/>
+        <w:rPr>
+          <w:b/>
+          <w:bCs/>
+          <w:lang w:val="es-ES"/>
+        </w:rPr>
+      </w:pPr>
+      <w:r>
+        <w:rPr>
+          <w:noProof/>
+        </w:rPr>
+        <w:drawing>
+          <wp:inline distT="0" distB="0" distL="0" distR="0" wp14:anchorId="2EA24487" wp14:editId="51F8400D">
+            <wp:extent cx="5400040" cy="3336925"/>
+            <wp:effectExtent l="0" t="0" r="0" b="0"/>
+            <wp:docPr id="1754810399" name="Imagen 1"/>
+            <wp:cNvGraphicFramePr>
+              <a:graphicFrameLocks xmlns:a="http://schemas.openxmlformats.org/drawingml/2006/main" noChangeAspect="1"/>
+            </wp:cNvGraphicFramePr>
+            <a:graphic xmlns:a="http://schemas.openxmlformats.org/drawingml/2006/main">
+              <a:graphicData uri="http://schemas.openxmlformats.org/drawingml/2006/picture">
+                <pic:pic xmlns:pic="http://schemas.openxmlformats.org/drawingml/2006/picture">
+                  <pic:nvPicPr>
+                    <pic:cNvPr id="1754810399" name=""/>
+                    <pic:cNvPicPr/>
+                  </pic:nvPicPr>
+                  <pic:blipFill>
+                    <a:blip r:embed="rId8"/>
+                    <a:stretch>
+                      <a:fillRect/>
+                    </a:stretch>
+                  </pic:blipFill>
+                  <pic:spPr>
+                    <a:xfrm>
+                      <a:off x="0" y="0"/>
+                      <a:ext cx="5400040" cy="3336925"/>
+                    </a:xfrm>
+                    <a:prstGeom prst="rect">
+                      <a:avLst/>
+                    </a:prstGeom>
+                  </pic:spPr>
+                </pic:pic>
+              </a:graphicData>
+            </a:graphic>
+          </wp:inline>
+        </w:drawing>
+      </w:r>
+    </w:p>
+    <w:p>
+      <w:pPr>
+        <w:jc w:val="center"/>
+        <w:rPr>
+          <w:b/>
+          <w:bCs/>
+          <w:lang w:val="es-ES"/>
+        </w:rPr>
+      </w:pPr>
+      <w:r>
+        <w:rPr>
+          <w:noProof/>
+        </w:rPr>
+        <w:lastRenderedPageBreak/>
+        <w:drawing>
+          <wp:inline distT="0" distB="0" distL="0" distR="0" wp14:anchorId="5AD36227" wp14:editId="16052C2D">
+            <wp:extent cx="5400040" cy="3072765"/>
+            <wp:effectExtent l="0" t="0" r="0" b="0"/>
+            <wp:docPr id="1554537435" name="Imagen 1"/>
+            <wp:cNvGraphicFramePr>
+              <a:graphicFrameLocks xmlns:a="http://schemas.openxmlformats.org/drawingml/2006/main" noChangeAspect="1"/>
+            </wp:cNvGraphicFramePr>
+            <a:graphic xmlns:a="http://schemas.openxmlformats.org/drawingml/2006/main">
+              <a:graphicData uri="http://schemas.openxmlformats.org/drawingml/2006/picture">
+                <pic:pic xmlns:pic="http://schemas.openxmlformats.org/drawingml/2006/picture">
+                  <pic:nvPicPr>
+                    <pic:cNvPr id="1554537435" name=""/>
+                    <pic:cNvPicPr/>
+                  </pic:nvPicPr>
+                  <pic:blipFill>
+                    <a:blip r:embed="rId9"/>
+                    <a:stretch>
+                      <a:fillRect/>
+                    </a:stretch>
+                  </pic:blipFill>
+                  <pic:spPr>
+                    <a:xfrm>
+                      <a:off x="0" y="0"/>
+                      <a:ext cx="5400040" cy="3072765"/>
+                    </a:xfrm>
+                    <a:prstGeom prst="rect">
+                      <a:avLst/>
+                    </a:prstGeom>
+                  </pic:spPr>
+                </pic:pic>
+              </a:graphicData>
+            </a:graphic>
+          </wp:inline>
+        </w:drawing>
+      </w:r>
+    </w:p>
+    <w:p>
+      <w:pPr>
+        <w:jc w:val="center"/>
+        <w:rPr>
+          <w:noProof/>
+        </w:rPr>
+      </w:pPr>
+      <w:r>
+        <w:rPr>
+          <w:noProof/>
+        </w:rPr>
+        <w:drawing>
+          <wp:inline distT="0" distB="0" distL="0" distR="0" wp14:anchorId="2F7A4290" wp14:editId="4C3BAE61">
+            <wp:extent cx="5400040" cy="3041650"/>
+            <wp:effectExtent l="0" t="0" r="0" b="6350"/>
+            <wp:docPr id="621663989" name="Imagen 1"/>
+            <wp:cNvGraphicFramePr>
+              <a:graphicFrameLocks xmlns:a="http://schemas.openxmlformats.org/drawingml/2006/main" noChangeAspect="1"/>
+            </wp:cNvGraphicFramePr>
+            <a:graphic xmlns:a="http://schemas.openxmlformats.org/drawingml/2006/main">
+              <a:graphicData uri="http://schemas.openxmlformats.org/drawingml/2006/picture">
+                <pic:pic xmlns:pic="http://schemas.openxmlformats.org/drawingml/2006/picture">
+                  <pic:nvPicPr>
+                    <pic:cNvPr id="621663989" name=""/>
+                    <pic:cNvPicPr/>
+                  </pic:nvPicPr>
+                  <pic:blipFill>
+                    <a:blip r:embed="rId10"/>
+                    <a:stretch>
+                      <a:fillRect/>
+                    </a:stretch>
+                  </pic:blipFill>
+                  <pic:spPr>
+                    <a:xfrm>
+                      <a:off x="0" y="0"/>
+                      <a:ext cx="5400040" cy="3041650"/>
+                    </a:xfrm>
+                    <a:prstGeom prst="rect">
+                      <a:avLst/>
+                    </a:prstGeom>
+                  </pic:spPr>
+                </pic:pic>
+              </a:graphicData>
+            </a:graphic>
+          </wp:inline>
+        </w:drawing>
+      </w:r>
+    </w:p>
+    <w:p>
+      <w:pPr>
+        <w:rPr>
+          <w:b/>
+          <w:bCs/>
+          <w:noProof/>
+        </w:rPr>
+      </w:pPr>
+    </w:p>
+    <w:p>
+      <w:pPr>
+        <w:jc w:val="center"/>
+        <w:rPr>
+          <w:b/>
+          <w:bCs/>
+          <w:lang w:val="es-ES"/>
+        </w:rPr>
+      </w:pPr>
+      <w:r>
+        <w:rPr>
+          <w:b/>
+          <w:bCs/>
+          <w:lang w:val="es-ES"/>
+        </w:rPr>
+        <w:t>FUNCIONAMIENTO DEL CONTEO DE RESULTADO</w:t>
+      </w:r>
+    </w:p>
+    <w:p>
+      <w:pPr>
+        <w:jc w:val="center"/>
+        <w:rPr>
+          <w:b/>
+          <w:bCs/>
+          <w:lang w:val="es-ES"/>
+        </w:rPr>
+      </w:pPr>
+      <w:r>
+        <w:rPr>
+          <w:noProof/>
+        </w:rPr>
+        <w:lastRenderedPageBreak/>
+        <w:drawing>
+          <wp:inline distT="0" distB="0" distL="0" distR="0" wp14:anchorId="3BC539E0" wp14:editId="510654B6">
+            <wp:extent cx="5400040" cy="3409950"/>
+            <wp:effectExtent l="0" t="0" r="0" b="0"/>
+            <wp:docPr id="843008525" name="Imagen 1"/>
+            <wp:cNvGraphicFramePr>
+              <a:graphicFrameLocks xmlns:a="http://schemas.openxmlformats.org/drawingml/2006/main" noChangeAspect="1"/>
+            </wp:cNvGraphicFramePr>
+            <a:graphic xmlns:a="http://schemas.openxmlformats.org/drawingml/2006/main">
+              <a:graphicData uri="http://schemas.openxmlformats.org/drawingml/2006/picture">
+                <pic:pic xmlns:pic="http://schemas.openxmlformats.org/drawingml/2006/picture">
+                  <pic:nvPicPr>
+                    <pic:cNvPr id="843008525" name=""/>
+                    <pic:cNvPicPr/>
+                  </pic:nvPicPr>
+                  <pic:blipFill>
+                    <a:blip r:embed="rId11"/>
+                    <a:stretch>
+                      <a:fillRect/>
+                    </a:stretch>
+                  </pic:blipFill>
+                  <pic:spPr>
+                    <a:xfrm>
+                      <a:off x="0" y="0"/>
+                      <a:ext cx="5400040" cy="3409950"/>
+                    </a:xfrm>
+                    <a:prstGeom prst="rect">
+                      <a:avLst/>
+                    </a:prstGeom>
+                  </pic:spPr>
+                </pic:pic>
+              </a:graphicData>
+            </a:graphic>
+          </wp:inline>
+        </w:drawing>
+      </w:r>
+    </w:p>
+    <w:p>
+      <w:pPr>
+        <w:jc w:val="center"/>
+        <w:rPr>
+          <w:b/>
+          <w:bCs/>
+          <w:lang w:val="es-ES"/>
+        </w:rPr>
+      </w:pPr>
+      <w:r>
+        <w:rPr>
+          <w:noProof/>
+        </w:rPr>
+        <w:drawing>
+          <wp:inline distT="0" distB="0" distL="0" distR="0" wp14:anchorId="71DAAB1F" wp14:editId="436C9802">
+            <wp:extent cx="5400040" cy="3150235"/>
+            <wp:effectExtent l="0" t="0" r="0" b="0"/>
+            <wp:docPr id="149619790" name="Imagen 1"/>
+            <wp:cNvGraphicFramePr>
+              <a:graphicFrameLocks xmlns:a="http://schemas.openxmlformats.org/drawingml/2006/main" noChangeAspect="1"/>
+            </wp:cNvGraphicFramePr>
+            <a:graphic xmlns:a="http://schemas.openxmlformats.org/drawingml/2006/main">
+              <a:graphicData uri="http://schemas.openxmlformats.org/drawingml/2006/picture">
+                <pic:pic xmlns:pic="http://schemas.openxmlformats.org/drawingml/2006/picture">
+                  <pic:nvPicPr>
+                    <pic:cNvPr id="149619790" name=""/>
+                    <pic:cNvPicPr/>
+                  </pic:nvPicPr>
+                  <pic:blipFill>
+                    <a:blip r:embed="rId12"/>
+                    <a:stretch>
+                      <a:fillRect/>
+                    </a:stretch>
+                  </pic:blipFill>
+                  <pic:spPr>
+                    <a:xfrm>
+                      <a:off x="0" y="0"/>
+                      <a:ext cx="5400040" cy="3150235"/>
+                    </a:xfrm>
+                    <a:prstGeom prst="rect">
+                      <a:avLst/>
+                    </a:prstGeom>
+                  </pic:spPr>
+                </pic:pic>
+              </a:graphicData>
+            </a:graphic>
+          </wp:inline>
+        </w:drawing>
+      </w:r>
+    </w:p>
+    <w:p>
+      <w:pPr>
+        <w:jc w:val="center"/>
+        <w:rPr>
+          <w:b/>
+          <w:bCs/>
+          <w:lang w:val="es-ES"/>
+        </w:rPr>
+      </w:pPr>
+      <w:r>
+        <w:rPr>
+          <w:noProof/>
+        </w:rPr>
+        <w:lastRenderedPageBreak/>
+        <w:drawing>
+          <wp:inline distT="0" distB="0" distL="0" distR="0" wp14:anchorId="13158BA8" wp14:editId="7497BC9A">
+            <wp:extent cx="5400040" cy="3115310"/>
+            <wp:effectExtent l="0" t="0" r="0" b="8890"/>
+            <wp:docPr id="1905930636" name="Imagen 1"/>
+            <wp:cNvGraphicFramePr>
+              <a:graphicFrameLocks xmlns:a="http://schemas.openxmlformats.org/drawingml/2006/main" noChangeAspect="1"/>
+            </wp:cNvGraphicFramePr>
+            <a:graphic xmlns:a="http://schemas.openxmlformats.org/drawingml/2006/main">
+              <a:graphicData uri="http://schemas.openxmlformats.org/drawingml/2006/picture">
+                <pic:pic xmlns:pic="http://schemas.openxmlformats.org/drawingml/2006/picture">
+                  <pic:nvPicPr>
+                    <pic:cNvPr id="1905930636" name=""/>
+                    <pic:cNvPicPr/>
+                  </pic:nvPicPr>
+                  <pic:blipFill>
+                    <a:blip r:embed="rId13"/>
+                    <a:stretch>
+                      <a:fillRect/>
+                    </a:stretch>
+                  </pic:blipFill>
+                  <pic:spPr>
+                    <a:xfrm>
+                      <a:off x="0" y="0"/>
+                      <a:ext cx="5400040" cy="3115310"/>
+                    </a:xfrm>
+                    <a:prstGeom prst="rect">
+                      <a:avLst/>
+                    </a:prstGeom>
+                  </pic:spPr>
+                </pic:pic>
+              </a:graphicData>
+            </a:graphic>
+          </wp:inline>
+        </w:drawing>
+      </w:r>
+    </w:p>
+    <w:p>
+      <w:pPr>
+        <w:jc w:val="center"/>
+        <w:rPr>
+          <w:b/>
+          <w:bCs/>
+          <w:lang w:val="es-ES"/>
+        </w:rPr>
+      </w:pPr>
+      <w:r>
+        <w:rPr>
+          <w:noProof/>
+        </w:rPr>
+        <w:drawing>
+          <wp:inline distT="0" distB="0" distL="0" distR="0" wp14:anchorId="256CC50A" wp14:editId="22D6240F">
+            <wp:extent cx="5400040" cy="3512820"/>
+            <wp:effectExtent l="0" t="0" r="0" b="0"/>
+            <wp:docPr id="1602396035" name="Imagen 1"/>
+            <wp:cNvGraphicFramePr>
+              <a:graphicFrameLocks xmlns:a="http://schemas.openxmlformats.org/drawingml/2006/main" noChangeAspect="1"/>
+            </wp:cNvGraphicFramePr>
+            <a:graphic xmlns:a="http://schemas.openxmlformats.org/drawingml/2006/main">
+              <a:graphicData uri="http://schemas.openxmlformats.org/drawingml/2006/picture">
+                <pic:pic xmlns:pic="http://schemas.openxmlformats.org/drawingml/2006/picture">
+                  <pic:nvPicPr>
+                    <pic:cNvPr id="1602396035" name=""/>
+                    <pic:cNvPicPr/>
+                  </pic:nvPicPr>
+                  <pic:blipFill>
+                    <a:blip r:embed="rId14"/>
+                    <a:stretch>
+                      <a:fillRect/>
+                    </a:stretch>
+                  </pic:blipFill>
+                  <pic:spPr>
+                    <a:xfrm>
+                      <a:off x="0" y="0"/>
+                      <a:ext cx="5400040" cy="3512820"/>
                     </a:xfrm>
                     <a:prstGeom prst="rect">
                       <a:avLst/>

</xml_diff>